<commit_message>
fix 4, 5 reports
</commit_message>
<xml_diff>
--- a/ЭВМ/Labs/Lab4/4-laba.docx
+++ b/ЭВМ/Labs/Lab4/4-laba.docx
@@ -30,8 +30,18 @@
           <w:sz w:val="28"/>
           <w:szCs w:val="28"/>
         </w:rPr>
-        <w:t>МИНИСТЕРСТВО ОБРАЗОВАНИЯ И НАУКИ РОССИЙСКОЙ ФЕДЕРАЦИИ</w:t>
-      </w:r>
+        <w:t xml:space="preserve">МИНИСТЕРСТВО </w:t>
+      </w:r>
+      <w:r>
+        <w:rPr>
+          <w:rFonts w:ascii="Times New Roman" w:hAnsi="Times New Roman" w:cs="Times New Roman"/>
+          <w:sz w:val="28"/>
+          <w:szCs w:val="28"/>
+        </w:rPr>
+        <w:t>НАУКИ И ОБАЗОВАНИЯ</w:t>
+      </w:r>
+      <w:bookmarkStart w:id="0" w:name="_GoBack"/>
+      <w:bookmarkEnd w:id="0"/>
     </w:p>
     <w:p>
       <w:pPr>
@@ -500,7 +510,7 @@
           <w:sz w:val="28"/>
           <w:szCs w:val="28"/>
         </w:rPr>
-        <w:t>2</w:t>
+        <w:t>3</w:t>
       </w:r>
       <w:r>
         <w:rPr>
@@ -3795,40 +3805,56 @@
           <w:rFonts w:ascii="Times New Roman" w:hAnsi="Times New Roman" w:cs="Times New Roman"/>
           <w:sz w:val="28"/>
           <w:szCs w:val="24"/>
+        </w:rPr>
+      </w:pPr>
+      <w:r>
+        <w:rPr>
+          <w:rFonts w:ascii="Times New Roman" w:hAnsi="Times New Roman" w:cs="Times New Roman"/>
+          <w:sz w:val="28"/>
+          <w:szCs w:val="24"/>
+        </w:rPr>
+        <w:t>Операции очистки, инкремента</w:t>
+      </w:r>
+      <w:r>
+        <w:rPr>
+          <w:rFonts w:ascii="Times New Roman" w:hAnsi="Times New Roman" w:cs="Times New Roman"/>
+          <w:sz w:val="28"/>
+          <w:szCs w:val="24"/>
+        </w:rPr>
+        <w:t xml:space="preserve"> и декремента </w:t>
+      </w:r>
+      <w:r>
+        <w:rPr>
+          <w:rFonts w:ascii="Times New Roman" w:hAnsi="Times New Roman" w:cs="Times New Roman"/>
+          <w:sz w:val="28"/>
+          <w:szCs w:val="24"/>
+        </w:rPr>
+        <w:t>являются одноместными</w:t>
+      </w:r>
+      <w:r>
+        <w:rPr>
+          <w:rFonts w:ascii="Times New Roman" w:hAnsi="Times New Roman" w:cs="Times New Roman"/>
+          <w:sz w:val="28"/>
+          <w:szCs w:val="24"/>
+        </w:rPr>
+        <w:t xml:space="preserve">: </w:t>
+      </w:r>
+      <w:r>
+        <w:rPr>
+          <w:rFonts w:ascii="Times New Roman" w:hAnsi="Times New Roman" w:cs="Times New Roman"/>
+          <w:sz w:val="28"/>
+          <w:szCs w:val="24"/>
           <w:lang w:val="en-US"/>
         </w:rPr>
-      </w:pPr>
-      <w:r>
-        <w:rPr>
-          <w:rFonts w:ascii="Times New Roman" w:hAnsi="Times New Roman" w:cs="Times New Roman"/>
-          <w:sz w:val="28"/>
-          <w:szCs w:val="24"/>
-        </w:rPr>
-        <w:t>Операции очистки, инкремента</w:t>
-      </w:r>
-      <w:r>
-        <w:rPr>
-          <w:rFonts w:ascii="Times New Roman" w:hAnsi="Times New Roman" w:cs="Times New Roman"/>
-          <w:sz w:val="28"/>
-          <w:szCs w:val="24"/>
-        </w:rPr>
-        <w:t xml:space="preserve"> и декремента </w:t>
-      </w:r>
-      <w:r>
-        <w:rPr>
-          <w:rFonts w:ascii="Times New Roman" w:hAnsi="Times New Roman" w:cs="Times New Roman"/>
-          <w:sz w:val="28"/>
-          <w:szCs w:val="24"/>
-        </w:rPr>
-        <w:t>являются одноместными</w:t>
-      </w:r>
-      <w:r>
-        <w:rPr>
-          <w:rFonts w:ascii="Times New Roman" w:hAnsi="Times New Roman" w:cs="Times New Roman"/>
-          <w:sz w:val="28"/>
-          <w:szCs w:val="24"/>
-        </w:rPr>
-        <w:t xml:space="preserve">: </w:t>
+        <w:t>a</w:t>
+      </w:r>
+      <w:r>
+        <w:rPr>
+          <w:rFonts w:ascii="Times New Roman" w:hAnsi="Times New Roman" w:cs="Times New Roman"/>
+          <w:sz w:val="28"/>
+          <w:szCs w:val="24"/>
+        </w:rPr>
+        <w:t>:=*(</w:t>
       </w:r>
       <w:r>
         <w:rPr>
@@ -3845,7 +3871,15 @@
           <w:sz w:val="28"/>
           <w:szCs w:val="24"/>
         </w:rPr>
-        <w:t>:=*(</w:t>
+        <w:t xml:space="preserve">). </w:t>
+      </w:r>
+      <w:r>
+        <w:rPr>
+          <w:rFonts w:ascii="Times New Roman" w:hAnsi="Times New Roman" w:cs="Times New Roman"/>
+          <w:sz w:val="28"/>
+          <w:szCs w:val="24"/>
+        </w:rPr>
+        <w:t xml:space="preserve">Для рассматриваемых команд </w:t>
       </w:r>
       <w:r>
         <w:rPr>
@@ -3862,15 +3896,23 @@
           <w:sz w:val="28"/>
           <w:szCs w:val="24"/>
         </w:rPr>
-        <w:t xml:space="preserve">). </w:t>
-      </w:r>
-      <w:r>
-        <w:rPr>
-          <w:rFonts w:ascii="Times New Roman" w:hAnsi="Times New Roman" w:cs="Times New Roman"/>
-          <w:sz w:val="28"/>
-          <w:szCs w:val="24"/>
-        </w:rPr>
-        <w:t xml:space="preserve">Для рассматриваемых команд </w:t>
+        <w:t xml:space="preserve"> </w:t>
+      </w:r>
+      <w:r>
+        <w:rPr>
+          <w:rFonts w:ascii="Times New Roman" w:hAnsi="Times New Roman" w:cs="Times New Roman"/>
+          <w:sz w:val="28"/>
+          <w:szCs w:val="24"/>
+        </w:rPr>
+        <w:t>ϵ</w:t>
+      </w:r>
+      <w:r>
+        <w:rPr>
+          <w:rFonts w:ascii="Times New Roman" w:hAnsi="Times New Roman" w:cs="Times New Roman"/>
+          <w:sz w:val="28"/>
+          <w:szCs w:val="24"/>
+        </w:rPr>
+        <w:t xml:space="preserve"> {</w:t>
       </w:r>
       <w:r>
         <w:rPr>
@@ -3879,6 +3921,40 @@
           <w:szCs w:val="24"/>
           <w:lang w:val="en-US"/>
         </w:rPr>
+        <w:t>AC</w:t>
+      </w:r>
+      <w:r>
+        <w:rPr>
+          <w:rFonts w:ascii="Times New Roman" w:hAnsi="Times New Roman" w:cs="Times New Roman"/>
+          <w:sz w:val="28"/>
+          <w:szCs w:val="24"/>
+        </w:rPr>
+        <w:t xml:space="preserve">, </w:t>
+      </w:r>
+      <w:r>
+        <w:rPr>
+          <w:rFonts w:ascii="Times New Roman" w:hAnsi="Times New Roman" w:cs="Times New Roman"/>
+          <w:sz w:val="28"/>
+          <w:szCs w:val="24"/>
+          <w:lang w:val="en-US"/>
+        </w:rPr>
+        <w:t>M</w:t>
+      </w:r>
+      <w:r>
+        <w:rPr>
+          <w:rFonts w:ascii="Times New Roman" w:hAnsi="Times New Roman" w:cs="Times New Roman"/>
+          <w:sz w:val="28"/>
+          <w:szCs w:val="24"/>
+        </w:rPr>
+        <w:t>[</w:t>
+      </w:r>
+      <w:r>
+        <w:rPr>
+          <w:rFonts w:ascii="Times New Roman" w:hAnsi="Times New Roman" w:cs="Times New Roman"/>
+          <w:sz w:val="28"/>
+          <w:szCs w:val="24"/>
+          <w:lang w:val="en-US"/>
+        </w:rPr>
         <w:t>a</w:t>
       </w:r>
       <w:r>
@@ -3887,73 +3963,6 @@
           <w:sz w:val="28"/>
           <w:szCs w:val="24"/>
         </w:rPr>
-        <w:t xml:space="preserve"> </w:t>
-      </w:r>
-      <w:r>
-        <w:rPr>
-          <w:rFonts w:ascii="Times New Roman" w:hAnsi="Times New Roman" w:cs="Times New Roman"/>
-          <w:sz w:val="28"/>
-          <w:szCs w:val="24"/>
-        </w:rPr>
-        <w:t>ϵ</w:t>
-      </w:r>
-      <w:r>
-        <w:rPr>
-          <w:rFonts w:ascii="Times New Roman" w:hAnsi="Times New Roman" w:cs="Times New Roman"/>
-          <w:sz w:val="28"/>
-          <w:szCs w:val="24"/>
-        </w:rPr>
-        <w:t xml:space="preserve"> {</w:t>
-      </w:r>
-      <w:r>
-        <w:rPr>
-          <w:rFonts w:ascii="Times New Roman" w:hAnsi="Times New Roman" w:cs="Times New Roman"/>
-          <w:sz w:val="28"/>
-          <w:szCs w:val="24"/>
-          <w:lang w:val="en-US"/>
-        </w:rPr>
-        <w:t>AC</w:t>
-      </w:r>
-      <w:r>
-        <w:rPr>
-          <w:rFonts w:ascii="Times New Roman" w:hAnsi="Times New Roman" w:cs="Times New Roman"/>
-          <w:sz w:val="28"/>
-          <w:szCs w:val="24"/>
-        </w:rPr>
-        <w:t xml:space="preserve">, </w:t>
-      </w:r>
-      <w:r>
-        <w:rPr>
-          <w:rFonts w:ascii="Times New Roman" w:hAnsi="Times New Roman" w:cs="Times New Roman"/>
-          <w:sz w:val="28"/>
-          <w:szCs w:val="24"/>
-          <w:lang w:val="en-US"/>
-        </w:rPr>
-        <w:t>M</w:t>
-      </w:r>
-      <w:r>
-        <w:rPr>
-          <w:rFonts w:ascii="Times New Roman" w:hAnsi="Times New Roman" w:cs="Times New Roman"/>
-          <w:sz w:val="28"/>
-          <w:szCs w:val="24"/>
-        </w:rPr>
-        <w:t>[</w:t>
-      </w:r>
-      <w:r>
-        <w:rPr>
-          <w:rFonts w:ascii="Times New Roman" w:hAnsi="Times New Roman" w:cs="Times New Roman"/>
-          <w:sz w:val="28"/>
-          <w:szCs w:val="24"/>
-          <w:lang w:val="en-US"/>
-        </w:rPr>
-        <w:t>a</w:t>
-      </w:r>
-      <w:r>
-        <w:rPr>
-          <w:rFonts w:ascii="Times New Roman" w:hAnsi="Times New Roman" w:cs="Times New Roman"/>
-          <w:sz w:val="28"/>
-          <w:szCs w:val="24"/>
-        </w:rPr>
         <w:t>]}</w:t>
       </w:r>
       <w:r>
@@ -3961,7 +3970,6 @@
           <w:rFonts w:ascii="Times New Roman" w:hAnsi="Times New Roman" w:cs="Times New Roman"/>
           <w:sz w:val="28"/>
           <w:szCs w:val="24"/>
-          <w:lang w:val="en-US"/>
         </w:rPr>
         <w:t>.</w:t>
       </w:r>
@@ -6277,7 +6285,15 @@
           <w:szCs w:val="24"/>
           <w:lang w:val="en-US"/>
         </w:rPr>
-        <w:t xml:space="preserve">SA – </w:t>
+        <w:t>SA</w:t>
+      </w:r>
+      <w:r>
+        <w:rPr>
+          <w:rFonts w:ascii="Times New Roman" w:hAnsi="Times New Roman" w:cs="Times New Roman"/>
+          <w:sz w:val="28"/>
+          <w:szCs w:val="24"/>
+        </w:rPr>
+        <w:t xml:space="preserve"> – </w:t>
       </w:r>
       <w:r>
         <w:rPr>
@@ -20377,16 +20393,7 @@
                 <w:szCs w:val="24"/>
                 <w:lang w:val="en-US"/>
               </w:rPr>
-              <w:t>00</w:t>
-            </w:r>
-            <w:r>
-              <w:rPr>
-                <w:rFonts w:ascii="Times New Roman" w:hAnsi="Times New Roman" w:cs="Times New Roman"/>
-                <w:sz w:val="28"/>
-                <w:szCs w:val="24"/>
-                <w:lang w:val="en-US"/>
-              </w:rPr>
-              <w:t>0</w:t>
+              <w:t>000</w:t>
             </w:r>
           </w:p>
         </w:tc>
@@ -21902,8 +21909,6 @@
               </w:rPr>
               <w:t>1</w:t>
             </w:r>
-            <w:bookmarkStart w:id="0" w:name="_GoBack"/>
-            <w:bookmarkEnd w:id="0"/>
           </w:p>
         </w:tc>
         <w:tc>
@@ -23088,6 +23093,7 @@
     <w:lsdException w:name="HTML Sample" w:semiHidden="1" w:unhideWhenUsed="1"/>
     <w:lsdException w:name="HTML Typewriter" w:semiHidden="1" w:unhideWhenUsed="1"/>
     <w:lsdException w:name="HTML Variable" w:semiHidden="1" w:unhideWhenUsed="1"/>
+    <w:lsdException w:name="Normal Table" w:semiHidden="1" w:unhideWhenUsed="1"/>
     <w:lsdException w:name="annotation subject" w:semiHidden="1" w:unhideWhenUsed="1"/>
     <w:lsdException w:name="No List" w:semiHidden="1" w:unhideWhenUsed="1"/>
     <w:lsdException w:name="Outline List 1" w:semiHidden="1" w:unhideWhenUsed="1"/>
@@ -23133,9 +23139,11 @@
     <w:lsdException w:name="Table Subtle 1" w:semiHidden="1" w:unhideWhenUsed="1"/>
     <w:lsdException w:name="Table Subtle 2" w:semiHidden="1" w:unhideWhenUsed="1"/>
     <w:lsdException w:name="Table Web 1" w:semiHidden="1" w:unhideWhenUsed="1"/>
+    <w:lsdException w:name="Table Web 2" w:semiHidden="1" w:unhideWhenUsed="1"/>
     <w:lsdException w:name="Table Web 3" w:semiHidden="1" w:unhideWhenUsed="1"/>
     <w:lsdException w:name="Balloon Text" w:semiHidden="1" w:unhideWhenUsed="1"/>
     <w:lsdException w:name="Table Grid" w:uiPriority="39"/>
+    <w:lsdException w:name="Table Theme" w:semiHidden="1" w:unhideWhenUsed="1"/>
     <w:lsdException w:name="Placeholder Text" w:semiHidden="1"/>
     <w:lsdException w:name="No Spacing" w:uiPriority="1" w:qFormat="1"/>
     <w:lsdException w:name="Light Shading" w:uiPriority="60"/>
@@ -23817,7 +23825,7 @@
 </file>
 
 <file path=customXml/itemProps1.xml><?xml version="1.0" encoding="utf-8"?>
-<ds:datastoreItem xmlns:ds="http://schemas.openxmlformats.org/officeDocument/2006/customXml" ds:itemID="{7141A6AD-A9F2-43A4-B65E-844B65959D34}">
+<ds:datastoreItem xmlns:ds="http://schemas.openxmlformats.org/officeDocument/2006/customXml" ds:itemID="{7E52F16C-A8C2-41FC-8099-59C22B318DDA}">
   <ds:schemaRefs>
     <ds:schemaRef ds:uri="http://schemas.openxmlformats.org/officeDocument/2006/bibliography"/>
   </ds:schemaRefs>

</xml_diff>